<commit_message>
Header Large Device version
</commit_message>
<xml_diff>
--- a/Design Requirement/Tags  Where I can Work.docx
+++ b/Design Requirement/Tags  Where I can Work.docx
@@ -1415,14 +1415,12 @@
           <w:rFonts w:ascii="Avenir Next LT Pro" w:hAnsi="Avenir Next LT Pro"/>
         </w:rPr>
       </w:pPr>
-      <w:proofErr w:type="spellStart"/>
-      <w:r>
-        <w:rPr>
-          <w:rFonts w:ascii="Avenir Next LT Pro" w:hAnsi="Avenir Next LT Pro"/>
-        </w:rPr>
-        <w:t>Theaters</w:t>
-      </w:r>
-      <w:proofErr w:type="spellEnd"/>
+      <w:r>
+        <w:rPr>
+          <w:rFonts w:ascii="Avenir Next LT Pro" w:hAnsi="Avenir Next LT Pro"/>
+        </w:rPr>
+        <w:t>Theatres</w:t>
+      </w:r>
     </w:p>
     <w:p>
       <w:pPr>
@@ -5444,13 +5442,13 @@
       <mc:AlternateContent>
         <mc:Choice Requires="wps">
           <w:drawing>
-            <wp:anchor distT="45720" distB="45720" distL="114300" distR="114300" simplePos="0" relativeHeight="251686912" behindDoc="0" locked="0" layoutInCell="1" allowOverlap="1" wp14:anchorId="365BA356" wp14:editId="05B53FF0">
+            <wp:anchor distT="45720" distB="45720" distL="114300" distR="114300" simplePos="0" relativeHeight="251686912" behindDoc="0" locked="0" layoutInCell="1" allowOverlap="1" wp14:anchorId="365BA356" wp14:editId="086FDF56">
               <wp:simplePos x="0" y="0"/>
               <wp:positionH relativeFrom="margin">
                 <wp:posOffset>140335</wp:posOffset>
               </wp:positionH>
               <wp:positionV relativeFrom="paragraph">
-                <wp:posOffset>-18415</wp:posOffset>
+                <wp:posOffset>-37465</wp:posOffset>
               </wp:positionV>
               <wp:extent cx="1811866" cy="349956"/>
               <wp:effectExtent l="0" t="0" r="0" b="0"/>
@@ -5541,7 +5539,7 @@
               <v:stroke joinstyle="miter"/>
               <v:path gradientshapeok="t" o:connecttype="rect"/>
             </v:shapetype>
-            <v:shape id="_x0000_s1028" type="#_x0000_t202" style="position:absolute;margin-left:11.05pt;margin-top:-1.45pt;width:142.65pt;height:27.55pt;z-index:251686912;visibility:visible;mso-wrap-style:square;mso-width-percent:0;mso-height-percent:0;mso-wrap-distance-left:9pt;mso-wrap-distance-top:3.6pt;mso-wrap-distance-right:9pt;mso-wrap-distance-bottom:3.6pt;mso-position-horizontal:absolute;mso-position-horizontal-relative:margin;mso-position-vertical:absolute;mso-position-vertical-relative:text;mso-width-percent:0;mso-height-percent:0;mso-width-relative:margin;mso-height-relative:margin;v-text-anchor:top" o:gfxdata="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" filled="f" stroked="f">
+            <v:shape id="_x0000_s1028" type="#_x0000_t202" style="position:absolute;margin-left:11.05pt;margin-top:-2.95pt;width:142.65pt;height:27.55pt;z-index:251686912;visibility:visible;mso-wrap-style:square;mso-width-percent:0;mso-height-percent:0;mso-wrap-distance-left:9pt;mso-wrap-distance-top:3.6pt;mso-wrap-distance-right:9pt;mso-wrap-distance-bottom:3.6pt;mso-position-horizontal:absolute;mso-position-horizontal-relative:margin;mso-position-vertical:absolute;mso-position-vertical-relative:text;mso-width-percent:0;mso-height-percent:0;mso-width-relative:margin;mso-height-relative:margin;v-text-anchor:top" o:gfxdata="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" filled="f" stroked="f">
               <v:textbox>
                 <w:txbxContent>
                   <w:p>
@@ -9575,6 +9573,7 @@
   <w:style w:type="character" w:default="1" w:styleId="DefaultParagraphFont">
     <w:name w:val="Default Paragraph Font"/>
     <w:uiPriority w:val="1"/>
+    <w:semiHidden/>
     <w:unhideWhenUsed/>
   </w:style>
   <w:style w:type="table" w:default="1" w:styleId="TableNormal">

</xml_diff>